<commit_message>
relative field line density diagram for mass and charge
</commit_message>
<xml_diff>
--- a/Force_Fields_and_Gravitational_And_Electric_Fields.docx
+++ b/Force_Fields_and_Gravitational_And_Electric_Fields.docx
@@ -269,7 +269,7 @@
         <mc:AlternateContent>
           <mc:Choice Requires="wps">
             <w:drawing>
-              <wp:anchor distT="45720" distB="45720" distL="114300" distR="114300" simplePos="0" relativeHeight="251672576" behindDoc="0" locked="0" layoutInCell="1" allowOverlap="1" wp14:anchorId="5C6735CA" wp14:editId="18347128">
+              <wp:anchor distT="45720" distB="45720" distL="114300" distR="114300" simplePos="0" relativeHeight="251672576" behindDoc="0" locked="0" layoutInCell="1" allowOverlap="1" wp14:anchorId="5C6735CA" wp14:editId="6BFC5DA4">
                 <wp:simplePos x="0" y="0"/>
                 <wp:positionH relativeFrom="column">
                   <wp:posOffset>-847725</wp:posOffset>
@@ -535,32 +535,27 @@
       </w:r>
       <w:r>
         <w:rPr>
+          <w:b/>
+          <w:bCs/>
           <w:noProof/>
           <w:sz w:val="20"/>
           <w:szCs w:val="20"/>
+          <w:u w:val="single"/>
           <w:lang w:val="en-US"/>
         </w:rPr>
         <w:drawing>
-          <wp:anchor distT="0" distB="0" distL="114300" distR="114300" simplePos="0" relativeHeight="251661312" behindDoc="1" locked="0" layoutInCell="1" allowOverlap="1" wp14:anchorId="14A99952" wp14:editId="672CABE2">
+          <wp:anchor distT="0" distB="0" distL="114300" distR="114300" simplePos="0" relativeHeight="251673600" behindDoc="0" locked="0" layoutInCell="1" allowOverlap="1" wp14:anchorId="6FEEDACD" wp14:editId="6171C57D">
             <wp:simplePos x="0" y="0"/>
-            <wp:positionH relativeFrom="margin">
-              <wp:posOffset>2924175</wp:posOffset>
+            <wp:positionH relativeFrom="column">
+              <wp:posOffset>-723900</wp:posOffset>
             </wp:positionH>
-            <wp:positionV relativeFrom="page">
-              <wp:posOffset>57150</wp:posOffset>
+            <wp:positionV relativeFrom="paragraph">
+              <wp:posOffset>-12700</wp:posOffset>
             </wp:positionV>
-            <wp:extent cx="825500" cy="704850"/>
-            <wp:effectExtent l="0" t="0" r="0" b="0"/>
-            <wp:wrapTight wrapText="bothSides">
-              <wp:wrapPolygon edited="0">
-                <wp:start x="0" y="0"/>
-                <wp:lineTo x="0" y="21016"/>
-                <wp:lineTo x="20935" y="21016"/>
-                <wp:lineTo x="20935" y="0"/>
-                <wp:lineTo x="0" y="0"/>
-              </wp:wrapPolygon>
-            </wp:wrapTight>
-            <wp:docPr id="11" name="Picture 11"/>
+            <wp:extent cx="1590675" cy="856615"/>
+            <wp:effectExtent l="0" t="0" r="9525" b="635"/>
+            <wp:wrapSquare wrapText="bothSides"/>
+            <wp:docPr id="9" name="Picture 9"/>
             <wp:cNvGraphicFramePr>
               <a:graphicFrameLocks xmlns:a="http://schemas.openxmlformats.org/drawingml/2006/main" noChangeAspect="1"/>
             </wp:cNvGraphicFramePr>
@@ -568,11 +563,11 @@
               <a:graphicData uri="http://schemas.openxmlformats.org/drawingml/2006/picture">
                 <pic:pic xmlns:pic="http://schemas.openxmlformats.org/drawingml/2006/picture">
                   <pic:nvPicPr>
-                    <pic:cNvPr id="11" name="earths-radial-gravitational-field-lines.gif"/>
+                    <pic:cNvPr id="1" name=""/>
                     <pic:cNvPicPr/>
                   </pic:nvPicPr>
                   <pic:blipFill>
-                    <a:blip r:embed="rId9">
+                    <a:blip r:embed="rId9" cstate="print">
                       <a:extLst>
                         <a:ext uri="{28A0092B-C50C-407E-A947-70E740481C1C}">
                           <a14:useLocalDpi xmlns:a14="http://schemas.microsoft.com/office/drawing/2010/main" val="0"/>
@@ -586,7 +581,7 @@
                   <pic:spPr>
                     <a:xfrm>
                       <a:off x="0" y="0"/>
-                      <a:ext cx="825500" cy="704850"/>
+                      <a:ext cx="1590675" cy="856615"/>
                     </a:xfrm>
                     <a:prstGeom prst="rect">
                       <a:avLst/>
@@ -595,12 +590,6 @@
                 </pic:pic>
               </a:graphicData>
             </a:graphic>
-            <wp14:sizeRelH relativeFrom="margin">
-              <wp14:pctWidth>0</wp14:pctWidth>
-            </wp14:sizeRelH>
-            <wp14:sizeRelV relativeFrom="margin">
-              <wp14:pctHeight>0</wp14:pctHeight>
-            </wp14:sizeRelV>
           </wp:anchor>
         </w:drawing>
       </w:r>
@@ -661,8 +650,6 @@
         </w:rPr>
         <w:t xml:space="preserve"> with a particular property experience a force.</w:t>
       </w:r>
-      <w:bookmarkStart w:id="0" w:name="_GoBack"/>
-      <w:bookmarkEnd w:id="0"/>
     </w:p>
     <w:p>
       <w:pPr>
@@ -1758,7 +1745,7 @@
           <w:lang w:val="en-US"/>
         </w:rPr>
         <w:drawing>
-          <wp:anchor distT="0" distB="0" distL="114300" distR="114300" simplePos="0" relativeHeight="251659264" behindDoc="0" locked="0" layoutInCell="1" allowOverlap="1" wp14:anchorId="292729A3" wp14:editId="4A801F7A">
+          <wp:anchor distT="0" distB="0" distL="114300" distR="114300" simplePos="0" relativeHeight="251659264" behindDoc="0" locked="0" layoutInCell="1" allowOverlap="1" wp14:anchorId="292729A3" wp14:editId="5DF257AD">
             <wp:simplePos x="0" y="0"/>
             <wp:positionH relativeFrom="column">
               <wp:posOffset>571500</wp:posOffset>
@@ -2238,13 +2225,13 @@
           <w:szCs w:val="20"/>
         </w:rPr>
         <w:drawing>
-          <wp:anchor distT="0" distB="0" distL="114300" distR="114300" simplePos="0" relativeHeight="251664384" behindDoc="1" locked="0" layoutInCell="1" allowOverlap="1" wp14:anchorId="48E0019E" wp14:editId="7AEB3C57">
+          <wp:anchor distT="0" distB="0" distL="114300" distR="114300" simplePos="0" relativeHeight="251664384" behindDoc="1" locked="0" layoutInCell="1" allowOverlap="1" wp14:anchorId="48E0019E" wp14:editId="10D29B51">
             <wp:simplePos x="0" y="0"/>
             <wp:positionH relativeFrom="margin">
-              <wp:posOffset>4495800</wp:posOffset>
+              <wp:posOffset>4467225</wp:posOffset>
             </wp:positionH>
             <wp:positionV relativeFrom="page">
-              <wp:posOffset>5181600</wp:posOffset>
+              <wp:posOffset>5381625</wp:posOffset>
             </wp:positionV>
             <wp:extent cx="1036955" cy="892810"/>
             <wp:effectExtent l="0" t="0" r="0" b="2540"/>
@@ -2520,7 +2507,7 @@
           <w:lang w:val="en-US"/>
         </w:rPr>
         <w:drawing>
-          <wp:anchor distT="0" distB="0" distL="114300" distR="114300" simplePos="0" relativeHeight="251665408" behindDoc="1" locked="0" layoutInCell="1" allowOverlap="1" wp14:anchorId="3AAF6D95" wp14:editId="52E8FCFB">
+          <wp:anchor distT="0" distB="0" distL="114300" distR="114300" simplePos="0" relativeHeight="251665408" behindDoc="1" locked="0" layoutInCell="1" allowOverlap="1" wp14:anchorId="3AAF6D95" wp14:editId="563ABE4D">
             <wp:simplePos x="0" y="0"/>
             <wp:positionH relativeFrom="page">
               <wp:posOffset>6598920</wp:posOffset>
@@ -3040,25 +3027,7 @@
           <w:szCs w:val="20"/>
           <w:lang w:val="en-US"/>
         </w:rPr>
-        <w:t xml:space="preserve">Same </w:t>
-      </w:r>
-      <w:proofErr w:type="spellStart"/>
-      <w:r>
-        <w:rPr>
-          <w:sz w:val="20"/>
-          <w:szCs w:val="20"/>
-          <w:lang w:val="en-US"/>
-        </w:rPr>
-        <w:t>E at</w:t>
-      </w:r>
-      <w:proofErr w:type="spellEnd"/>
-      <w:r>
-        <w:rPr>
-          <w:sz w:val="20"/>
-          <w:szCs w:val="20"/>
-          <w:lang w:val="en-US"/>
-        </w:rPr>
-        <w:t xml:space="preserve"> all points on a charged sphere</w:t>
+        <w:t>Same E at all points on a charged sphere</w:t>
       </w:r>
       <w:r>
         <w:rPr>
@@ -3147,7 +3116,7 @@
       </w:tblGrid>
       <w:tr>
         <w:trPr>
-          <w:trHeight w:val="171"/>
+          <w:trHeight w:val="235"/>
         </w:trPr>
         <w:tc>
           <w:tcPr>
@@ -3263,25 +3232,7 @@
                 <w:szCs w:val="20"/>
                 <w:lang w:val="en-US"/>
               </w:rPr>
-              <w:t xml:space="preserve">Acts on mass, </w:t>
-            </w:r>
-            <w:proofErr w:type="gramStart"/>
-            <w:r>
-              <w:rPr>
-                <w:sz w:val="20"/>
-                <w:szCs w:val="20"/>
-                <w:lang w:val="en-US"/>
-              </w:rPr>
-              <w:t>Always</w:t>
-            </w:r>
-            <w:proofErr w:type="gramEnd"/>
-            <w:r>
-              <w:rPr>
-                <w:sz w:val="20"/>
-                <w:szCs w:val="20"/>
-                <w:lang w:val="en-US"/>
-              </w:rPr>
-              <w:t xml:space="preserve"> attractive (lines radially inwards), Can’t shield from it</w:t>
+              <w:t>Acts on mass, Always attractive (lines radially inwards), Can’t shield from it</w:t>
             </w:r>
           </w:p>
         </w:tc>
@@ -3477,7 +3428,7 @@
           <w:szCs w:val="20"/>
         </w:rPr>
         <w:drawing>
-          <wp:anchor distT="0" distB="0" distL="114300" distR="114300" simplePos="0" relativeHeight="251663360" behindDoc="1" locked="0" layoutInCell="1" allowOverlap="1" wp14:anchorId="2A115910" wp14:editId="0251822A">
+          <wp:anchor distT="0" distB="0" distL="114300" distR="114300" simplePos="0" relativeHeight="251663360" behindDoc="1" locked="0" layoutInCell="1" allowOverlap="1" wp14:anchorId="2A115910" wp14:editId="0695365F">
             <wp:simplePos x="0" y="0"/>
             <wp:positionH relativeFrom="page">
               <wp:posOffset>5569585</wp:posOffset>
@@ -3593,6 +3544,318 @@
           <w:lang w:val="en-US"/>
         </w:rPr>
       </w:pPr>
+      <w:r>
+        <w:rPr>
+          <w:b/>
+          <w:bCs/>
+          <w:noProof/>
+          <w:sz w:val="20"/>
+          <w:szCs w:val="20"/>
+          <w:u w:val="single"/>
+          <w:lang w:val="en-US"/>
+        </w:rPr>
+        <mc:AlternateContent>
+          <mc:Choice Requires="wps">
+            <w:drawing>
+              <wp:anchor distT="45720" distB="45720" distL="114300" distR="114300" simplePos="0" relativeHeight="251675648" behindDoc="0" locked="0" layoutInCell="1" allowOverlap="1" wp14:anchorId="7EF557C0" wp14:editId="0ECCC513">
+                <wp:simplePos x="0" y="0"/>
+                <wp:positionH relativeFrom="column">
+                  <wp:posOffset>-723900</wp:posOffset>
+                </wp:positionH>
+                <wp:positionV relativeFrom="bottomMargin">
+                  <wp:posOffset>204470</wp:posOffset>
+                </wp:positionV>
+                <wp:extent cx="6315075" cy="361950"/>
+                <wp:effectExtent l="0" t="0" r="0" b="0"/>
+                <wp:wrapNone/>
+                <wp:docPr id="13" name="Text Box 2"/>
+                <wp:cNvGraphicFramePr>
+                  <a:graphicFrameLocks xmlns:a="http://schemas.openxmlformats.org/drawingml/2006/main"/>
+                </wp:cNvGraphicFramePr>
+                <a:graphic xmlns:a="http://schemas.openxmlformats.org/drawingml/2006/main">
+                  <a:graphicData uri="http://schemas.microsoft.com/office/word/2010/wordprocessingShape">
+                    <wps:wsp>
+                      <wps:cNvSpPr txBox="1">
+                        <a:spLocks noChangeArrowheads="1"/>
+                      </wps:cNvSpPr>
+                      <wps:spPr bwMode="auto">
+                        <a:xfrm>
+                          <a:off x="0" y="0"/>
+                          <a:ext cx="6315075" cy="361950"/>
+                        </a:xfrm>
+                        <a:prstGeom prst="rect">
+                          <a:avLst/>
+                        </a:prstGeom>
+                        <a:noFill/>
+                        <a:ln w="9525">
+                          <a:noFill/>
+                          <a:miter lim="800000"/>
+                          <a:headEnd/>
+                          <a:tailEnd/>
+                        </a:ln>
+                      </wps:spPr>
+                      <wps:txbx>
+                        <w:txbxContent>
+                          <w:p>
+                            <w:pPr>
+                              <w:rPr>
+                                <w:lang w:val="en-US"/>
+                              </w:rPr>
+                            </w:pPr>
+                            <w:r>
+                              <w:rPr>
+                                <w:rFonts w:eastAsiaTheme="minorEastAsia"/>
+                                <w:sz w:val="20"/>
+                                <w:szCs w:val="20"/>
+                                <w:lang w:val="en-US"/>
+                              </w:rPr>
+                              <w:t>For an electron accelerated through a potential difference (not the same as the voltage of the plates):</w:t>
+                            </w:r>
+                            <w:r>
+                              <w:rPr>
+                                <w:rFonts w:eastAsiaTheme="minorEastAsia"/>
+                                <w:sz w:val="20"/>
+                                <w:szCs w:val="20"/>
+                                <w:lang w:val="en-US"/>
+                              </w:rPr>
+                              <w:t xml:space="preserve"> </w:t>
+                            </w:r>
+                            <m:oMath>
+                              <m:r>
+                                <w:rPr>
+                                  <w:rFonts w:ascii="Cambria Math" w:eastAsiaTheme="minorEastAsia" w:hAnsi="Cambria Math"/>
+                                  <w:sz w:val="20"/>
+                                  <w:szCs w:val="20"/>
+                                  <w:lang w:val="en-US"/>
+                                </w:rPr>
+                                <m:t xml:space="preserve">eV = </m:t>
+                              </m:r>
+                              <m:f>
+                                <m:fPr>
+                                  <m:ctrlPr>
+                                    <w:rPr>
+                                      <w:rFonts w:ascii="Cambria Math" w:eastAsiaTheme="minorEastAsia" w:hAnsi="Cambria Math"/>
+                                      <w:i/>
+                                      <w:sz w:val="20"/>
+                                      <w:szCs w:val="20"/>
+                                      <w:lang w:val="en-US"/>
+                                    </w:rPr>
+                                  </m:ctrlPr>
+                                </m:fPr>
+                                <m:num>
+                                  <m:r>
+                                    <w:rPr>
+                                      <w:rFonts w:ascii="Cambria Math" w:eastAsiaTheme="minorEastAsia" w:hAnsi="Cambria Math"/>
+                                      <w:sz w:val="20"/>
+                                      <w:szCs w:val="20"/>
+                                      <w:lang w:val="en-US"/>
+                                    </w:rPr>
+                                    <m:t>1</m:t>
+                                  </m:r>
+                                </m:num>
+                                <m:den>
+                                  <m:r>
+                                    <w:rPr>
+                                      <w:rFonts w:ascii="Cambria Math" w:eastAsiaTheme="minorEastAsia" w:hAnsi="Cambria Math"/>
+                                      <w:sz w:val="20"/>
+                                      <w:szCs w:val="20"/>
+                                      <w:lang w:val="en-US"/>
+                                    </w:rPr>
+                                    <m:t>2</m:t>
+                                  </m:r>
+                                </m:den>
+                              </m:f>
+                              <m:r>
+                                <w:rPr>
+                                  <w:rFonts w:ascii="Cambria Math" w:eastAsiaTheme="minorEastAsia" w:hAnsi="Cambria Math"/>
+                                  <w:sz w:val="20"/>
+                                  <w:szCs w:val="20"/>
+                                  <w:lang w:val="en-US"/>
+                                </w:rPr>
+                                <m:t>m</m:t>
+                              </m:r>
+                              <m:sSup>
+                                <m:sSupPr>
+                                  <m:ctrlPr>
+                                    <w:rPr>
+                                      <w:rFonts w:ascii="Cambria Math" w:eastAsiaTheme="minorEastAsia" w:hAnsi="Cambria Math"/>
+                                      <w:i/>
+                                      <w:sz w:val="20"/>
+                                      <w:szCs w:val="20"/>
+                                      <w:lang w:val="en-US"/>
+                                    </w:rPr>
+                                  </m:ctrlPr>
+                                </m:sSupPr>
+                                <m:e>
+                                  <m:r>
+                                    <w:rPr>
+                                      <w:rFonts w:ascii="Cambria Math" w:eastAsiaTheme="minorEastAsia" w:hAnsi="Cambria Math"/>
+                                      <w:sz w:val="20"/>
+                                      <w:szCs w:val="20"/>
+                                      <w:lang w:val="en-US"/>
+                                    </w:rPr>
+                                    <m:t>v</m:t>
+                                  </m:r>
+                                </m:e>
+                                <m:sup>
+                                  <m:r>
+                                    <w:rPr>
+                                      <w:rFonts w:ascii="Cambria Math" w:eastAsiaTheme="minorEastAsia" w:hAnsi="Cambria Math"/>
+                                      <w:sz w:val="20"/>
+                                      <w:szCs w:val="20"/>
+                                      <w:lang w:val="en-US"/>
+                                    </w:rPr>
+                                    <m:t>2</m:t>
+                                  </m:r>
+                                </m:sup>
+                              </m:sSup>
+                            </m:oMath>
+                          </w:p>
+                        </w:txbxContent>
+                      </wps:txbx>
+                      <wps:bodyPr rot="0" vert="horz" wrap="square" lIns="91440" tIns="45720" rIns="91440" bIns="45720" anchor="t" anchorCtr="0">
+                        <a:noAutofit/>
+                      </wps:bodyPr>
+                    </wps:wsp>
+                  </a:graphicData>
+                </a:graphic>
+                <wp14:sizeRelH relativeFrom="margin">
+                  <wp14:pctWidth>0</wp14:pctWidth>
+                </wp14:sizeRelH>
+                <wp14:sizeRelV relativeFrom="margin">
+                  <wp14:pctHeight>0</wp14:pctHeight>
+                </wp14:sizeRelV>
+              </wp:anchor>
+            </w:drawing>
+          </mc:Choice>
+          <mc:Fallback>
+            <w:pict>
+              <v:shape w14:anchorId="7EF557C0" id="_x0000_s1027" type="#_x0000_t202" style="position:absolute;left:0;text-align:left;margin-left:-57pt;margin-top:16.1pt;width:497.25pt;height:28.5pt;z-index:251675648;visibility:visible;mso-wrap-style:square;mso-width-percent:0;mso-height-percent:0;mso-wrap-distance-left:9pt;mso-wrap-distance-top:3.6pt;mso-wrap-distance-right:9pt;mso-wrap-distance-bottom:3.6pt;mso-position-horizontal:absolute;mso-position-horizontal-relative:text;mso-position-vertical:absolute;mso-position-vertical-relative:bottom-margin-area;mso-width-percent:0;mso-height-percent:0;mso-width-relative:margin;mso-height-relative:margin;v-text-anchor:top" o:gfxdata="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" filled="f" stroked="f">
+                <v:textbox>
+                  <w:txbxContent>
+                    <w:p>
+                      <w:pPr>
+                        <w:rPr>
+                          <w:lang w:val="en-US"/>
+                        </w:rPr>
+                      </w:pPr>
+                      <w:r>
+                        <w:rPr>
+                          <w:rFonts w:eastAsiaTheme="minorEastAsia"/>
+                          <w:sz w:val="20"/>
+                          <w:szCs w:val="20"/>
+                          <w:lang w:val="en-US"/>
+                        </w:rPr>
+                        <w:t>For an electron accelerated through a potential difference (not the same as the voltage of the plates):</w:t>
+                      </w:r>
+                      <w:r>
+                        <w:rPr>
+                          <w:rFonts w:eastAsiaTheme="minorEastAsia"/>
+                          <w:sz w:val="20"/>
+                          <w:szCs w:val="20"/>
+                          <w:lang w:val="en-US"/>
+                        </w:rPr>
+                        <w:t xml:space="preserve"> </w:t>
+                      </w:r>
+                      <m:oMath>
+                        <m:r>
+                          <w:rPr>
+                            <w:rFonts w:ascii="Cambria Math" w:eastAsiaTheme="minorEastAsia" w:hAnsi="Cambria Math"/>
+                            <w:sz w:val="20"/>
+                            <w:szCs w:val="20"/>
+                            <w:lang w:val="en-US"/>
+                          </w:rPr>
+                          <m:t xml:space="preserve">eV = </m:t>
+                        </m:r>
+                        <m:f>
+                          <m:fPr>
+                            <m:ctrlPr>
+                              <w:rPr>
+                                <w:rFonts w:ascii="Cambria Math" w:eastAsiaTheme="minorEastAsia" w:hAnsi="Cambria Math"/>
+                                <w:i/>
+                                <w:sz w:val="20"/>
+                                <w:szCs w:val="20"/>
+                                <w:lang w:val="en-US"/>
+                              </w:rPr>
+                            </m:ctrlPr>
+                          </m:fPr>
+                          <m:num>
+                            <m:r>
+                              <w:rPr>
+                                <w:rFonts w:ascii="Cambria Math" w:eastAsiaTheme="minorEastAsia" w:hAnsi="Cambria Math"/>
+                                <w:sz w:val="20"/>
+                                <w:szCs w:val="20"/>
+                                <w:lang w:val="en-US"/>
+                              </w:rPr>
+                              <m:t>1</m:t>
+                            </m:r>
+                          </m:num>
+                          <m:den>
+                            <m:r>
+                              <w:rPr>
+                                <w:rFonts w:ascii="Cambria Math" w:eastAsiaTheme="minorEastAsia" w:hAnsi="Cambria Math"/>
+                                <w:sz w:val="20"/>
+                                <w:szCs w:val="20"/>
+                                <w:lang w:val="en-US"/>
+                              </w:rPr>
+                              <m:t>2</m:t>
+                            </m:r>
+                          </m:den>
+                        </m:f>
+                        <m:r>
+                          <w:rPr>
+                            <w:rFonts w:ascii="Cambria Math" w:eastAsiaTheme="minorEastAsia" w:hAnsi="Cambria Math"/>
+                            <w:sz w:val="20"/>
+                            <w:szCs w:val="20"/>
+                            <w:lang w:val="en-US"/>
+                          </w:rPr>
+                          <m:t>m</m:t>
+                        </m:r>
+                        <m:sSup>
+                          <m:sSupPr>
+                            <m:ctrlPr>
+                              <w:rPr>
+                                <w:rFonts w:ascii="Cambria Math" w:eastAsiaTheme="minorEastAsia" w:hAnsi="Cambria Math"/>
+                                <w:i/>
+                                <w:sz w:val="20"/>
+                                <w:szCs w:val="20"/>
+                                <w:lang w:val="en-US"/>
+                              </w:rPr>
+                            </m:ctrlPr>
+                          </m:sSupPr>
+                          <m:e>
+                            <m:r>
+                              <w:rPr>
+                                <w:rFonts w:ascii="Cambria Math" w:eastAsiaTheme="minorEastAsia" w:hAnsi="Cambria Math"/>
+                                <w:sz w:val="20"/>
+                                <w:szCs w:val="20"/>
+                                <w:lang w:val="en-US"/>
+                              </w:rPr>
+                              <m:t>v</m:t>
+                            </m:r>
+                          </m:e>
+                          <m:sup>
+                            <m:r>
+                              <w:rPr>
+                                <w:rFonts w:ascii="Cambria Math" w:eastAsiaTheme="minorEastAsia" w:hAnsi="Cambria Math"/>
+                                <w:sz w:val="20"/>
+                                <w:szCs w:val="20"/>
+                                <w:lang w:val="en-US"/>
+                              </w:rPr>
+                              <m:t>2</m:t>
+                            </m:r>
+                          </m:sup>
+                        </m:sSup>
+                      </m:oMath>
+                    </w:p>
+                  </w:txbxContent>
+                </v:textbox>
+                <w10:wrap anchory="margin"/>
+              </v:shape>
+            </w:pict>
+          </mc:Fallback>
+        </mc:AlternateContent>
+      </w:r>
       <w:r>
         <w:rPr>
           <w:sz w:val="20"/>
@@ -3909,18 +4172,8 @@
         </w:rPr>
         <w:t xml:space="preserve"> </w:t>
       </w:r>
-    </w:p>
-    <w:p>
-      <w:pPr>
-        <w:spacing w:after="80"/>
-        <w:ind w:left="-1134" w:right="-1134"/>
-        <w:rPr>
-          <w:rFonts w:eastAsiaTheme="minorEastAsia"/>
-          <w:sz w:val="20"/>
-          <w:szCs w:val="20"/>
-          <w:lang w:val="en-US"/>
-        </w:rPr>
-      </w:pPr>
+      <w:bookmarkStart w:id="0" w:name="_GoBack"/>
+      <w:bookmarkEnd w:id="0"/>
       <w:r>
         <w:rPr>
           <w:rFonts w:eastAsiaTheme="minorEastAsia"/>
@@ -4013,7 +4266,7 @@
           </mc:Choice>
           <mc:Fallback>
             <w:pict>
-              <v:shape w14:anchorId="7ACB67AB" id="_x0000_s1027" type="#_x0000_t202" style="position:absolute;left:0;text-align:left;margin-left:-55.5pt;margin-top:772.15pt;width:339pt;height:32.25pt;z-index:251669504;visibility:visible;mso-wrap-style:square;mso-width-percent:0;mso-height-percent:0;mso-wrap-distance-left:9pt;mso-wrap-distance-top:3.6pt;mso-wrap-distance-right:9pt;mso-wrap-distance-bottom:3.6pt;mso-position-horizontal:absolute;mso-position-horizontal-relative:text;mso-position-vertical:absolute;mso-position-vertical-relative:page;mso-width-percent:0;mso-height-percent:0;mso-width-relative:margin;mso-height-relative:margin;v-text-anchor:top" o:gfxdata="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" stroked="f">
+              <v:shape w14:anchorId="7ACB67AB" id="_x0000_s1028" type="#_x0000_t202" style="position:absolute;left:0;text-align:left;margin-left:-55.5pt;margin-top:772.15pt;width:339pt;height:32.25pt;z-index:251669504;visibility:visible;mso-wrap-style:square;mso-width-percent:0;mso-height-percent:0;mso-wrap-distance-left:9pt;mso-wrap-distance-top:3.6pt;mso-wrap-distance-right:9pt;mso-wrap-distance-bottom:3.6pt;mso-position-horizontal:absolute;mso-position-horizontal-relative:text;mso-position-vertical:absolute;mso-position-vertical-relative:page;mso-width-percent:0;mso-height-percent:0;mso-width-relative:margin;mso-height-relative:margin;v-text-anchor:top" o:gfxdata="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" stroked="f">
                 <v:textbox>
                   <w:txbxContent>
                     <w:p>
@@ -4045,105 +4298,6 @@
           </mc:Fallback>
         </mc:AlternateContent>
       </w:r>
-      <w:r>
-        <w:rPr>
-          <w:rFonts w:eastAsiaTheme="minorEastAsia"/>
-          <w:sz w:val="20"/>
-          <w:szCs w:val="20"/>
-          <w:lang w:val="en-US"/>
-        </w:rPr>
-        <w:t xml:space="preserve">For an electron accelerated through a potential difference (not the same as the voltage of the plates): </w:t>
-      </w:r>
-      <m:oMath>
-        <m:r>
-          <w:rPr>
-            <w:rFonts w:ascii="Cambria Math" w:eastAsiaTheme="minorEastAsia" w:hAnsi="Cambria Math"/>
-            <w:sz w:val="20"/>
-            <w:szCs w:val="20"/>
-            <w:lang w:val="en-US"/>
-          </w:rPr>
-          <m:t xml:space="preserve">eV = </m:t>
-        </m:r>
-        <m:f>
-          <m:fPr>
-            <m:ctrlPr>
-              <w:rPr>
-                <w:rFonts w:ascii="Cambria Math" w:eastAsiaTheme="minorEastAsia" w:hAnsi="Cambria Math"/>
-                <w:i/>
-                <w:sz w:val="20"/>
-                <w:szCs w:val="20"/>
-                <w:lang w:val="en-US"/>
-              </w:rPr>
-            </m:ctrlPr>
-          </m:fPr>
-          <m:num>
-            <m:r>
-              <w:rPr>
-                <w:rFonts w:ascii="Cambria Math" w:eastAsiaTheme="minorEastAsia" w:hAnsi="Cambria Math"/>
-                <w:sz w:val="20"/>
-                <w:szCs w:val="20"/>
-                <w:lang w:val="en-US"/>
-              </w:rPr>
-              <m:t>1</m:t>
-            </m:r>
-          </m:num>
-          <m:den>
-            <m:r>
-              <w:rPr>
-                <w:rFonts w:ascii="Cambria Math" w:eastAsiaTheme="minorEastAsia" w:hAnsi="Cambria Math"/>
-                <w:sz w:val="20"/>
-                <w:szCs w:val="20"/>
-                <w:lang w:val="en-US"/>
-              </w:rPr>
-              <m:t>2</m:t>
-            </m:r>
-          </m:den>
-        </m:f>
-        <m:r>
-          <w:rPr>
-            <w:rFonts w:ascii="Cambria Math" w:eastAsiaTheme="minorEastAsia" w:hAnsi="Cambria Math"/>
-            <w:sz w:val="20"/>
-            <w:szCs w:val="20"/>
-            <w:lang w:val="en-US"/>
-          </w:rPr>
-          <m:t>m</m:t>
-        </m:r>
-        <m:sSup>
-          <m:sSupPr>
-            <m:ctrlPr>
-              <w:rPr>
-                <w:rFonts w:ascii="Cambria Math" w:eastAsiaTheme="minorEastAsia" w:hAnsi="Cambria Math"/>
-                <w:i/>
-                <w:sz w:val="20"/>
-                <w:szCs w:val="20"/>
-                <w:lang w:val="en-US"/>
-              </w:rPr>
-            </m:ctrlPr>
-          </m:sSupPr>
-          <m:e>
-            <m:r>
-              <w:rPr>
-                <w:rFonts w:ascii="Cambria Math" w:eastAsiaTheme="minorEastAsia" w:hAnsi="Cambria Math"/>
-                <w:sz w:val="20"/>
-                <w:szCs w:val="20"/>
-                <w:lang w:val="en-US"/>
-              </w:rPr>
-              <m:t>v</m:t>
-            </m:r>
-          </m:e>
-          <m:sup>
-            <m:r>
-              <w:rPr>
-                <w:rFonts w:ascii="Cambria Math" w:eastAsiaTheme="minorEastAsia" w:hAnsi="Cambria Math"/>
-                <w:sz w:val="20"/>
-                <w:szCs w:val="20"/>
-                <w:lang w:val="en-US"/>
-              </w:rPr>
-              <m:t>2</m:t>
-            </m:r>
-          </m:sup>
-        </m:sSup>
-      </m:oMath>
     </w:p>
     <w:sectPr>
       <w:headerReference w:type="default" r:id="rId17"/>

</xml_diff>